<commit_message>
Sone fix in comb sort
</commit_message>
<xml_diff>
--- a/Сложность.docx
+++ b/Сложность.docx
@@ -1142,7 +1142,25 @@
           <w:color w:val="333333"/>
           <w:shd w:val="clear" w:color="auto" w:fill="FFFFFF"/>
         </w:rPr>
-        <w:t>В лучшем случае асимптотика равна O(</w:t>
+        <w:t xml:space="preserve">Сложность сортировки расческой в худшем случае составляет O(n^2), в среднем — O(n^2/2^p), где p - количество итераций. В лучшем случае - </w:t>
+      </w:r>
+      <w:proofErr w:type="gramStart"/>
+      <w:r>
+        <w:rPr>
+          <w:rFonts w:ascii="Arial" w:hAnsi="Arial" w:cs="Arial"/>
+          <w:color w:val="333333"/>
+          <w:shd w:val="clear" w:color="auto" w:fill="FFFFFF"/>
+        </w:rPr>
+        <w:t>O(</w:t>
+      </w:r>
+      <w:proofErr w:type="gramEnd"/>
+      <w:r>
+        <w:rPr>
+          <w:rFonts w:ascii="Arial" w:hAnsi="Arial" w:cs="Arial"/>
+          <w:color w:val="333333"/>
+          <w:shd w:val="clear" w:color="auto" w:fill="FFFFFF"/>
+        </w:rPr>
+        <w:t xml:space="preserve">n </w:t>
       </w:r>
       <w:proofErr w:type="spellStart"/>
       <w:r>
@@ -1151,7 +1169,7 @@
           <w:color w:val="333333"/>
           <w:shd w:val="clear" w:color="auto" w:fill="FFFFFF"/>
         </w:rPr>
-        <w:t>nlogn</w:t>
+        <w:t>log</w:t>
       </w:r>
       <w:proofErr w:type="spellEnd"/>
       <w:r>
@@ -1160,47 +1178,8 @@
           <w:color w:val="333333"/>
           <w:shd w:val="clear" w:color="auto" w:fill="FFFFFF"/>
         </w:rPr>
-        <w:t>), в худшем – O(n</w:t>
+        <w:t xml:space="preserve"> n).</w:t>
       </w:r>
-      <w:r>
-        <w:rPr>
-          <w:rFonts w:ascii="Arial" w:hAnsi="Arial" w:cs="Arial"/>
-          <w:color w:val="333333"/>
-          <w:sz w:val="18"/>
-          <w:szCs w:val="18"/>
-          <w:shd w:val="clear" w:color="auto" w:fill="FFFFFF"/>
-          <w:vertAlign w:val="superscript"/>
-        </w:rPr>
-        <w:t>2</w:t>
-      </w:r>
-      <w:r>
-        <w:rPr>
-          <w:rFonts w:ascii="Arial" w:hAnsi="Arial" w:cs="Arial"/>
-          <w:color w:val="333333"/>
-          <w:shd w:val="clear" w:color="auto" w:fill="FFFFFF"/>
-        </w:rPr>
-        <w:t>). Какая асимптотика в среднем мне не очень понятно, на практике похоже на O(</w:t>
-      </w:r>
-      <w:proofErr w:type="spellStart"/>
-      <w:r>
-        <w:rPr>
-          <w:rFonts w:ascii="Arial" w:hAnsi="Arial" w:cs="Arial"/>
-          <w:color w:val="333333"/>
-          <w:shd w:val="clear" w:color="auto" w:fill="FFFFFF"/>
-        </w:rPr>
-        <w:t>nlogn</w:t>
-      </w:r>
-      <w:proofErr w:type="spellEnd"/>
-      <w:r>
-        <w:rPr>
-          <w:rFonts w:ascii="Arial" w:hAnsi="Arial" w:cs="Arial"/>
-          <w:color w:val="333333"/>
-          <w:shd w:val="clear" w:color="auto" w:fill="FFFFFF"/>
-        </w:rPr>
-        <w:t>)</w:t>
-      </w:r>
-    </w:p>
-    <w:p>
       <w:bookmarkStart w:id="0" w:name="_GoBack"/>
       <w:bookmarkEnd w:id="0"/>
     </w:p>

</xml_diff>